<commit_message>
Changing effort est. and product backl.
Changed Efforst Estimations and Product Baclklog Documents according to teacher's reviews.
</commit_message>
<xml_diff>
--- a/Docs/PA1 Part2/Effort Estimations.docx
+++ b/Docs/PA1 Part2/Effort Estimations.docx
@@ -343,15 +343,6 @@
       <w:pPr>
         <w:rPr>
           <w:rFonts w:ascii="Arial" w:eastAsia="Arial" w:hAnsi="Arial" w:cs="Arial"/>
-          <w:color w:val="000000" w:themeColor="text1"/>
-          <w:sz w:val="26"/>
-          <w:szCs w:val="26"/>
-          <w:lang w:val="tr-TR"/>
-        </w:rPr>
-      </w:pPr>
-      <w:r>
-        <w:rPr>
-          <w:rFonts w:ascii="Arial" w:eastAsia="Arial" w:hAnsi="Arial" w:cs="Arial"/>
           <w:b/>
           <w:bCs/>
           <w:color w:val="000000" w:themeColor="text1"/>
@@ -359,8 +350,159 @@
           <w:szCs w:val="26"/>
           <w:lang w:val="tr-TR"/>
         </w:rPr>
+      </w:pPr>
+      <w:r>
+        <w:rPr>
+          <w:rFonts w:ascii="Arial" w:eastAsia="Arial" w:hAnsi="Arial" w:cs="Arial"/>
+          <w:b/>
+          <w:bCs/>
+          <w:color w:val="000000" w:themeColor="text1"/>
+          <w:sz w:val="26"/>
+          <w:szCs w:val="26"/>
+          <w:lang w:val="tr-TR"/>
+        </w:rPr>
         <w:lastRenderedPageBreak/>
         <w:t>Effort Estimations:</w:t>
+      </w:r>
+    </w:p>
+    <w:p>
+      <w:pPr>
+        <w:rPr>
+          <w:rFonts w:ascii="Arial" w:eastAsia="Arial" w:hAnsi="Arial" w:cs="Arial"/>
+          <w:color w:val="1F1F1F"/>
+          <w:lang w:val="tr-TR"/>
+        </w:rPr>
+      </w:pPr>
+      <w:r>
+        <w:rPr>
+          <w:rFonts w:ascii="Arial" w:eastAsia="Arial" w:hAnsi="Arial" w:cs="Arial"/>
+          <w:color w:val="000000" w:themeColor="text1"/>
+          <w:sz w:val="26"/>
+          <w:szCs w:val="26"/>
+          <w:lang w:val="tr-TR"/>
+        </w:rPr>
+        <w:t>S</w:t>
+      </w:r>
+      <w:r>
+        <w:rPr>
+          <w:rFonts w:ascii="Arial" w:eastAsia="Arial" w:hAnsi="Arial" w:cs="Arial"/>
+          <w:color w:val="1F1F1F"/>
+          <w:lang w:val="tr-TR"/>
+        </w:rPr>
+        <w:t>ü</w:t>
+      </w:r>
+      <w:r>
+        <w:rPr>
+          <w:rFonts w:ascii="Arial" w:eastAsia="Arial" w:hAnsi="Arial" w:cs="Arial"/>
+          <w:color w:val="1F1F1F"/>
+          <w:lang w:val="tr-TR"/>
+        </w:rPr>
+        <w:t>re tahminin x de</w:t>
+      </w:r>
+      <w:r>
+        <w:rPr>
+          <w:rFonts w:ascii="Arial" w:eastAsia="Arial" w:hAnsi="Arial" w:cs="Arial"/>
+          <w:color w:val="1F1F1F"/>
+          <w:lang w:val="tr-TR"/>
+        </w:rPr>
+        <w:t>ğ</w:t>
+      </w:r>
+      <w:r>
+        <w:rPr>
+          <w:rFonts w:ascii="Arial" w:eastAsia="Arial" w:hAnsi="Arial" w:cs="Arial"/>
+          <w:color w:val="1F1F1F"/>
+          <w:lang w:val="tr-TR"/>
+        </w:rPr>
+        <w:t>i</w:t>
+      </w:r>
+      <w:r>
+        <w:rPr>
+          <w:rFonts w:ascii="Arial" w:eastAsia="Arial" w:hAnsi="Arial" w:cs="Arial"/>
+          <w:color w:val="1F1F1F"/>
+          <w:lang w:val="tr-TR"/>
+        </w:rPr>
+        <w:t>ş</w:t>
+      </w:r>
+      <w:r>
+        <w:rPr>
+          <w:rFonts w:ascii="Arial" w:eastAsia="Arial" w:hAnsi="Arial" w:cs="Arial"/>
+          <w:color w:val="1F1F1F"/>
+          <w:lang w:val="tr-TR"/>
+        </w:rPr>
+        <w:t xml:space="preserve">keni </w:t>
+      </w:r>
+      <w:r>
+        <w:rPr>
+          <w:rFonts w:ascii="Arial" w:eastAsia="Arial" w:hAnsi="Arial" w:cs="Arial"/>
+          <w:color w:val="1F1F1F"/>
+          <w:lang w:val="tr-TR"/>
+        </w:rPr>
+        <w:t>ü</w:t>
+      </w:r>
+      <w:r>
+        <w:rPr>
+          <w:rFonts w:ascii="Arial" w:eastAsia="Arial" w:hAnsi="Arial" w:cs="Arial"/>
+          <w:color w:val="1F1F1F"/>
+          <w:lang w:val="tr-TR"/>
+        </w:rPr>
+        <w:t>zerinden tan</w:t>
+      </w:r>
+      <w:r>
+        <w:rPr>
+          <w:rFonts w:ascii="Arial" w:eastAsia="Arial" w:hAnsi="Arial" w:cs="Arial"/>
+          <w:color w:val="1F1F1F"/>
+          <w:lang w:val="tr-TR"/>
+        </w:rPr>
+        <w:t>ı</w:t>
+      </w:r>
+      <w:r>
+        <w:rPr>
+          <w:rFonts w:ascii="Arial" w:eastAsia="Arial" w:hAnsi="Arial" w:cs="Arial"/>
+          <w:color w:val="1F1F1F"/>
+          <w:lang w:val="tr-TR"/>
+        </w:rPr>
+        <w:t>mlad</w:t>
+      </w:r>
+      <w:r>
+        <w:rPr>
+          <w:rFonts w:ascii="Arial" w:eastAsia="Arial" w:hAnsi="Arial" w:cs="Arial"/>
+          <w:color w:val="1F1F1F"/>
+          <w:lang w:val="tr-TR"/>
+        </w:rPr>
+        <w:t>ı</w:t>
+      </w:r>
+      <w:r>
+        <w:rPr>
+          <w:rFonts w:ascii="Arial" w:eastAsia="Arial" w:hAnsi="Arial" w:cs="Arial"/>
+          <w:color w:val="1F1F1F"/>
+          <w:lang w:val="tr-TR"/>
+        </w:rPr>
+        <w:t>k.</w:t>
+      </w:r>
+    </w:p>
+    <w:p>
+      <w:pPr>
+        <w:rPr>
+          <w:rFonts w:ascii="Arial" w:eastAsia="Arial" w:hAnsi="Arial" w:cs="Arial"/>
+          <w:color w:val="000000" w:themeColor="text1"/>
+          <w:lang w:val="tr-TR"/>
+        </w:rPr>
+      </w:pPr>
+      <w:r>
+        <w:rPr>
+          <w:rFonts w:ascii="Arial" w:eastAsia="Arial" w:hAnsi="Arial" w:cs="Arial"/>
+          <w:color w:val="000000" w:themeColor="text1"/>
+          <w:lang w:val="tr-TR"/>
+        </w:rPr>
+        <w:t>Ilk tahmin</w:t>
+      </w:r>
+      <w:r>
+        <w:rPr>
+          <w:rFonts w:ascii="Arial" w:eastAsia="Arial" w:hAnsi="Arial" w:cs="Arial"/>
+          <w:color w:val="000000" w:themeColor="text1"/>
+          <w:lang w:val="tr-TR"/>
+        </w:rPr>
+        <w:t xml:space="preserve"> (x = 1 Saat)</w:t>
       </w:r>
     </w:p>
     <w:tbl>
@@ -606,6 +748,14 @@
               </w:rPr>
               <w:t xml:space="preserve">            15</w:t>
             </w:r>
+            <w:r>
+              <w:rPr>
+                <w:rFonts w:ascii="Arial" w:eastAsia="Arial" w:hAnsi="Arial" w:cs="Arial"/>
+                <w:color w:val="1F1F1F"/>
+                <w:lang w:val="tr-TR"/>
+              </w:rPr>
+              <w:t>x</w:t>
+            </w:r>
           </w:p>
         </w:tc>
         <w:tc>
@@ -725,6 +875,14 @@
               </w:rPr>
               <w:t>0</w:t>
             </w:r>
+            <w:r>
+              <w:rPr>
+                <w:rFonts w:ascii="Arial" w:eastAsia="Arial" w:hAnsi="Arial" w:cs="Arial"/>
+                <w:color w:val="1F1F1F"/>
+                <w:lang w:val="tr-TR"/>
+              </w:rPr>
+              <w:t>x</w:t>
+            </w:r>
           </w:p>
         </w:tc>
         <w:tc>
@@ -860,6 +1018,14 @@
               </w:rPr>
               <w:t>5</w:t>
             </w:r>
+            <w:r>
+              <w:rPr>
+                <w:rFonts w:ascii="Arial" w:eastAsia="Arial" w:hAnsi="Arial" w:cs="Arial"/>
+                <w:color w:val="1F1F1F"/>
+                <w:lang w:val="tr-TR"/>
+              </w:rPr>
+              <w:t>x</w:t>
+            </w:r>
           </w:p>
         </w:tc>
         <w:tc>
@@ -971,6 +1137,14 @@
               </w:rPr>
               <w:t xml:space="preserve">            20</w:t>
             </w:r>
+            <w:r>
+              <w:rPr>
+                <w:rFonts w:ascii="Arial" w:eastAsia="Arial" w:hAnsi="Arial" w:cs="Arial"/>
+                <w:color w:val="1F1F1F"/>
+                <w:lang w:val="tr-TR"/>
+              </w:rPr>
+              <w:t>x</w:t>
+            </w:r>
           </w:p>
         </w:tc>
         <w:tc>
@@ -1087,6 +1261,16 @@
                 <w:lang w:val="tr-TR"/>
               </w:rPr>
               <w:t xml:space="preserve">           120</w:t>
+            </w:r>
+            <w:r>
+              <w:rPr>
+                <w:rFonts w:ascii="Arial" w:eastAsia="Arial" w:hAnsi="Arial" w:cs="Arial"/>
+                <w:b/>
+                <w:bCs/>
+                <w:color w:val="1F1F1F"/>
+                <w:lang w:val="tr-TR"/>
+              </w:rPr>
+              <w:t>x</w:t>
             </w:r>
           </w:p>
         </w:tc>
@@ -1522,6 +1706,14 @@
               </w:rPr>
               <w:t xml:space="preserve">      25</w:t>
             </w:r>
+            <w:r>
+              <w:rPr>
+                <w:rFonts w:ascii="Arial" w:eastAsia="Arial" w:hAnsi="Arial" w:cs="Arial"/>
+                <w:color w:val="1F1F1F"/>
+                <w:lang w:val="tr-TR"/>
+              </w:rPr>
+              <w:t>x</w:t>
+            </w:r>
           </w:p>
         </w:tc>
       </w:tr>
@@ -1669,6 +1861,14 @@
               </w:rPr>
               <w:t xml:space="preserve">      25</w:t>
             </w:r>
+            <w:r>
+              <w:rPr>
+                <w:rFonts w:ascii="Arial" w:eastAsia="Arial" w:hAnsi="Arial" w:cs="Arial"/>
+                <w:color w:val="1F1F1F"/>
+                <w:lang w:val="tr-TR"/>
+              </w:rPr>
+              <w:t>x</w:t>
+            </w:r>
           </w:p>
         </w:tc>
       </w:tr>
@@ -1709,6 +1909,7 @@
                 <w:color w:val="1F1F1F"/>
                 <w:lang w:val="tr-TR"/>
               </w:rPr>
+              <w:lastRenderedPageBreak/>
               <w:t>Burak Bingöl</w:t>
             </w:r>
           </w:p>
@@ -1815,6 +2016,14 @@
                 <w:lang w:val="tr-TR"/>
               </w:rPr>
               <w:t xml:space="preserve">      25</w:t>
+            </w:r>
+            <w:r>
+              <w:rPr>
+                <w:rFonts w:ascii="Arial" w:eastAsia="Arial" w:hAnsi="Arial" w:cs="Arial"/>
+                <w:color w:val="1F1F1F"/>
+                <w:lang w:val="tr-TR"/>
+              </w:rPr>
+              <w:t>x</w:t>
             </w:r>
           </w:p>
         </w:tc>
@@ -1856,7 +2065,6 @@
                 <w:color w:val="1F1F1F"/>
                 <w:lang w:val="tr-TR"/>
               </w:rPr>
-              <w:lastRenderedPageBreak/>
               <w:t>Emine Betül Önal</w:t>
             </w:r>
           </w:p>
@@ -1963,6 +2171,14 @@
                 <w:lang w:val="tr-TR"/>
               </w:rPr>
               <w:t xml:space="preserve">      25</w:t>
+            </w:r>
+            <w:r>
+              <w:rPr>
+                <w:rFonts w:ascii="Arial" w:eastAsia="Arial" w:hAnsi="Arial" w:cs="Arial"/>
+                <w:color w:val="1F1F1F"/>
+                <w:lang w:val="tr-TR"/>
+              </w:rPr>
+              <w:t>x</w:t>
             </w:r>
           </w:p>
         </w:tc>
@@ -2111,6 +2327,14 @@
               </w:rPr>
               <w:t xml:space="preserve">      25</w:t>
             </w:r>
+            <w:r>
+              <w:rPr>
+                <w:rFonts w:ascii="Arial" w:eastAsia="Arial" w:hAnsi="Arial" w:cs="Arial"/>
+                <w:color w:val="1F1F1F"/>
+                <w:lang w:val="tr-TR"/>
+              </w:rPr>
+              <w:t>x</w:t>
+            </w:r>
           </w:p>
         </w:tc>
       </w:tr>
@@ -2263,6 +2487,16 @@
                 <w:lang w:val="tr-TR"/>
               </w:rPr>
               <w:t xml:space="preserve">     120</w:t>
+            </w:r>
+            <w:r>
+              <w:rPr>
+                <w:rFonts w:ascii="Arial" w:eastAsia="Arial" w:hAnsi="Arial" w:cs="Arial"/>
+                <w:b/>
+                <w:bCs/>
+                <w:color w:val="1F1F1F"/>
+                <w:lang w:val="tr-TR"/>
+              </w:rPr>
+              <w:t>x</w:t>
             </w:r>
           </w:p>
         </w:tc>
@@ -2595,23 +2829,7 @@
                 <w:color w:val="000000" w:themeColor="text1"/>
                 <w:lang w:val="tr-TR"/>
               </w:rPr>
-              <w:t xml:space="preserve">Chose </w:t>
-            </w:r>
-            <w:r>
-              <w:rPr>
-                <w:rFonts w:ascii="Arial" w:eastAsia="Arial" w:hAnsi="Arial" w:cs="Arial"/>
-                <w:color w:val="000000" w:themeColor="text1"/>
-                <w:lang w:val="tr-TR"/>
-              </w:rPr>
-              <w:t>her</w:t>
-            </w:r>
-            <w:r>
-              <w:rPr>
-                <w:rFonts w:ascii="Arial" w:eastAsia="Arial" w:hAnsi="Arial" w:cs="Arial"/>
-                <w:color w:val="000000" w:themeColor="text1"/>
-                <w:lang w:val="tr-TR"/>
-              </w:rPr>
-              <w:t xml:space="preserve"> responsibility and estimated its effort</w:t>
+              <w:t>Chose her responsibility and estimated its effort</w:t>
             </w:r>
             <w:r>
               <w:rPr>
@@ -2709,6 +2927,14 @@
               </w:rPr>
               <w:t>ushed to Git.</w:t>
             </w:r>
+            <w:r>
+              <w:rPr>
+                <w:rFonts w:ascii="Arial" w:eastAsia="Arial" w:hAnsi="Arial" w:cs="Arial"/>
+                <w:color w:val="000000" w:themeColor="text1"/>
+                <w:lang w:val="tr-TR"/>
+              </w:rPr>
+              <w:t xml:space="preserve"> </w:t>
+            </w:r>
           </w:p>
         </w:tc>
       </w:tr>
@@ -2759,23 +2985,7 @@
                 <w:color w:val="000000" w:themeColor="text1"/>
                 <w:lang w:val="tr-TR"/>
               </w:rPr>
-              <w:t>Chose h</w:t>
-            </w:r>
-            <w:r>
-              <w:rPr>
-                <w:rFonts w:ascii="Arial" w:eastAsia="Arial" w:hAnsi="Arial" w:cs="Arial"/>
-                <w:color w:val="000000" w:themeColor="text1"/>
-                <w:lang w:val="tr-TR"/>
-              </w:rPr>
-              <w:t>er</w:t>
-            </w:r>
-            <w:r>
-              <w:rPr>
-                <w:rFonts w:ascii="Arial" w:eastAsia="Arial" w:hAnsi="Arial" w:cs="Arial"/>
-                <w:color w:val="000000" w:themeColor="text1"/>
-                <w:lang w:val="tr-TR"/>
-              </w:rPr>
-              <w:t xml:space="preserve"> responsibility and estimated its effort</w:t>
+              <w:t>Chose her responsibility and estimated its effort</w:t>
             </w:r>
             <w:r>
               <w:rPr>
@@ -2837,23 +3047,7 @@
                 <w:color w:val="000000" w:themeColor="text1"/>
                 <w:lang w:val="tr-TR"/>
               </w:rPr>
-              <w:t>Chose h</w:t>
-            </w:r>
-            <w:r>
-              <w:rPr>
-                <w:rFonts w:ascii="Arial" w:eastAsia="Arial" w:hAnsi="Arial" w:cs="Arial"/>
-                <w:color w:val="000000" w:themeColor="text1"/>
-                <w:lang w:val="tr-TR"/>
-              </w:rPr>
-              <w:t>er</w:t>
-            </w:r>
-            <w:r>
-              <w:rPr>
-                <w:rFonts w:ascii="Arial" w:eastAsia="Arial" w:hAnsi="Arial" w:cs="Arial"/>
-                <w:color w:val="000000" w:themeColor="text1"/>
-                <w:lang w:val="tr-TR"/>
-              </w:rPr>
-              <w:t xml:space="preserve"> responsibility and estimated its effort</w:t>
+              <w:t>Chose her responsibility and estimated its effort</w:t>
             </w:r>
             <w:r>
               <w:rPr>

</xml_diff>